<commit_message>
Update Báo cáo tăng, giảm CCVC.docx
a
</commit_message>
<xml_diff>
--- a/2. TLGP SOPEN/Báo cáo tăng, giảm CCVC.docx
+++ b/2. TLGP SOPEN/Báo cáo tăng, giảm CCVC.docx
@@ -97,7 +97,7 @@
                     <pic:cNvPicPr/>
                   </pic:nvPicPr>
                   <pic:blipFill>
-                    <a:blip r:embed="rId5"/>
+                    <a:blip r:embed="rId6"/>
                     <a:stretch>
                       <a:fillRect/>
                     </a:stretch>
@@ -1021,10 +1021,7 @@
               <w:pStyle w:val="Sothutu-1so"/>
             </w:pPr>
             <w:r>
-              <w:t>ORGANIZATION.EXPIRED_DATE</w:t>
-            </w:r>
-            <w:r>
-              <w:t xml:space="preserve"> </w:t>
+              <w:t xml:space="preserve">ORGANIZATION.EXPIRED_DATE </w:t>
             </w:r>
             <w:r>
               <w:t>&gt;</w:t>
@@ -1073,13 +1070,7 @@
               <w:pStyle w:val="Sothutu-1so"/>
             </w:pPr>
             <w:r>
-              <w:t>ORGANIZATION.</w:t>
-            </w:r>
-            <w:r>
-              <w:t xml:space="preserve"> </w:t>
-            </w:r>
-            <w:r>
-              <w:t xml:space="preserve">FFECTIVE_DATE </w:t>
+              <w:t xml:space="preserve">ORGANIZATION. FFECTIVE_DATE </w:t>
             </w:r>
             <w:r>
               <w:rPr>
@@ -1265,7 +1256,21 @@
                 <w:shd w:val="clear" w:color="auto" w:fill="FFFFFF"/>
                 <w:lang w:val="vi-VN"/>
               </w:rPr>
-              <w:t>= EMP_TYPE.NAME của bản ghi có IS_USED =1</w:t>
+              <w:t>= EMP_TYPE.NAME của bản ghi có IS_US</w:t>
+            </w:r>
+            <w:r>
+              <w:rPr>
+                <w:shd w:val="clear" w:color="auto" w:fill="FFFFFF"/>
+                <w:lang w:val="vi-VN"/>
+              </w:rPr>
+              <w:t xml:space="preserve">                                                                                                                                               </w:t>
+            </w:r>
+            <w:r>
+              <w:rPr>
+                <w:shd w:val="clear" w:color="auto" w:fill="FFFFFF"/>
+                <w:lang w:val="vi-VN"/>
+              </w:rPr>
+              <w:t>ED =1</w:t>
             </w:r>
           </w:p>
         </w:tc>
@@ -1426,8 +1431,6 @@
               </w:rPr>
               <w:t>Xem báo cáo</w:t>
             </w:r>
-            <w:bookmarkStart w:id="3" w:name="_GoBack"/>
-            <w:bookmarkEnd w:id="3"/>
           </w:p>
         </w:tc>
         <w:tc>
@@ -1523,37 +1526,11 @@
         </w:rPr>
         <w:t xml:space="preserve">Template: </w:t>
       </w:r>
-      <w:bookmarkStart w:id="4" w:name="_MON_1728296718"/>
-      <w:bookmarkEnd w:id="4"/>
-      <w:r>
-        <w:rPr>
-          <w:lang w:val="en-US"/>
-        </w:rPr>
-        <w:object w:dxaOrig="1530" w:dyaOrig="1000">
-          <v:shapetype id="_x0000_t75" coordsize="21600,21600" o:spt="75" o:preferrelative="t" path="m@4@5l@4@11@9@11@9@5xe" filled="f" stroked="f">
-            <v:stroke joinstyle="miter"/>
-            <v:formulas>
-              <v:f eqn="if lineDrawn pixelLineWidth 0"/>
-              <v:f eqn="sum @0 1 0"/>
-              <v:f eqn="sum 0 0 @1"/>
-              <v:f eqn="prod @2 1 2"/>
-              <v:f eqn="prod @3 21600 pixelWidth"/>
-              <v:f eqn="prod @3 21600 pixelHeight"/>
-              <v:f eqn="sum @0 0 1"/>
-              <v:f eqn="prod @6 1 2"/>
-              <v:f eqn="prod @7 21600 pixelWidth"/>
-              <v:f eqn="sum @8 21600 0"/>
-              <v:f eqn="prod @7 21600 pixelHeight"/>
-              <v:f eqn="sum @10 21600 0"/>
-            </v:formulas>
-            <v:path o:extrusionok="f" gradientshapeok="t" o:connecttype="rect"/>
-            <o:lock v:ext="edit" aspectratio="t"/>
-          </v:shapetype>
-          <v:shape id="_x0000_i1026" type="#_x0000_t75" style="width:76.5pt;height:50.25pt" o:ole="">
-            <v:imagedata r:id="rId6" o:title=""/>
-          </v:shape>
-          <o:OLEObject Type="Embed" ProgID="Excel.Sheet.12" ShapeID="_x0000_i1026" DrawAspect="Icon" ObjectID="_1728306526" r:id="rId7"/>
-        </w:object>
+      <w:r>
+        <w:rPr>
+          <w:lang w:val="vi-VN"/>
+        </w:rPr>
+        <w:t xml:space="preserve">                                                                                                                                                                                                                                                                                                                                                                                                                                                                                                                                                                                                                                                                                                                                                                                                                                                                                                                                                                                                                                                                                                                                                                                                                                                                                                                                                                                                                                                                                                                                                                                                                                                                                                                                                                                                                                                                                                                                                             </w:t>
       </w:r>
     </w:p>
     <w:p>
@@ -1600,21 +1577,15 @@
         <w:rPr>
           <w:lang w:val="vi-VN"/>
         </w:rPr>
-        <w:t>Loại hình tổ chức</w:t>
-      </w:r>
-      <w:r>
-        <w:rPr>
-          <w:lang w:val="en-US"/>
-        </w:rPr>
+        <w:t>Đơn vị</w:t>
+      </w:r>
+      <w:r>
         <w:t xml:space="preserve"> = </w:t>
       </w:r>
       <w:r>
         <w:t>ORGANIZATION</w:t>
       </w:r>
       <w:r>
-        <w:rPr>
-          <w:lang w:val="en-US"/>
-        </w:rPr>
         <w:t xml:space="preserve">. NAME </w:t>
       </w:r>
       <w:r>
@@ -1673,58 +1644,6 @@
           <w:lang w:val="vi-VN"/>
         </w:rPr>
         <w:t xml:space="preserve"> </w:t>
-      </w:r>
-    </w:p>
-    <w:p>
-      <w:pPr>
-        <w:pStyle w:val="Sothutu-1so"/>
-        <w:rPr>
-          <w:lang w:val="vi-VN"/>
-        </w:rPr>
-      </w:pPr>
-      <w:r>
-        <w:rPr>
-          <w:lang w:val="vi-VN"/>
-        </w:rPr>
-        <w:t xml:space="preserve">AND </w:t>
-      </w:r>
-      <w:r>
-        <w:rPr>
-          <w:lang w:val="vi-VN"/>
-        </w:rPr>
-        <w:t>EFFECTIVE_DATE</w:t>
-      </w:r>
-      <w:r>
-        <w:rPr>
-          <w:lang w:val="vi-VN"/>
-        </w:rPr>
-        <w:t>&lt;= Ngày cuối cùng của tháng/năm đang xét</w:t>
-      </w:r>
-    </w:p>
-    <w:p>
-      <w:pPr>
-        <w:pStyle w:val="Sothutu-1so"/>
-        <w:rPr>
-          <w:lang w:val="vi-VN"/>
-        </w:rPr>
-      </w:pPr>
-      <w:r>
-        <w:rPr>
-          <w:lang w:val="vi-VN"/>
-        </w:rPr>
-        <w:t xml:space="preserve">AND </w:t>
-      </w:r>
-      <w:r>
-        <w:rPr>
-          <w:lang w:val="vi-VN"/>
-        </w:rPr>
-        <w:t>EXPIRED_DATE</w:t>
-      </w:r>
-      <w:r>
-        <w:rPr>
-          <w:lang w:val="vi-VN"/>
-        </w:rPr>
-        <w:t xml:space="preserve"> &gt;= Ngày cuối cùng của tháng/năm đang xét)</w:t>
       </w:r>
     </w:p>
     <w:p>
@@ -1739,9 +1658,6 @@
         </w:rPr>
       </w:pPr>
       <w:r>
-        <w:rPr>
-          <w:lang w:val="en-US"/>
-        </w:rPr>
         <w:t>Số lượng nhân sự đầu kỳ</w:t>
       </w:r>
       <w:r>
@@ -1796,85 +1712,76 @@
         <w:rPr>
           <w:lang w:val="vi-VN"/>
         </w:rPr>
-        <w:t xml:space="preserve"> tương ứng OR ( </w:t>
-      </w:r>
-      <w:r>
-        <w:t>PATH like %(</w:t>
-      </w:r>
-      <w:r>
-        <w:t xml:space="preserve"> </w:t>
-      </w:r>
-      <w:r>
-        <w:t>ORGANIZATION</w:t>
-      </w:r>
-      <w:r>
-        <w:t xml:space="preserve"> </w:t>
-      </w:r>
-      <w:r>
-        <w:t xml:space="preserve">_ID của tổ chức </w:t>
-      </w:r>
-      <w:r>
-        <w:rPr>
-          <w:lang w:val="vi-VN"/>
-        </w:rPr>
-        <w:t>tương ứng</w:t>
-      </w:r>
-      <w:r>
-        <w:t>)%</w:t>
-      </w:r>
-      <w:r>
-        <w:rPr>
-          <w:lang w:val="vi-VN"/>
-        </w:rPr>
-        <w:t xml:space="preserve"> </w:t>
+        <w:t xml:space="preserve"> tương ứng </w:t>
+      </w:r>
+      <w:r>
+        <w:rPr>
+          <w:lang w:val="vi-VN"/>
+        </w:rPr>
+        <w:t xml:space="preserve">                                                                                                                                                                                                                                                                                  </w:t>
       </w:r>
     </w:p>
     <w:p>
       <w:pPr>
         <w:pStyle w:val="Sothutu-1so"/>
-        <w:ind w:left="432"/>
-        <w:rPr>
-          <w:lang w:val="vi-VN"/>
-        </w:rPr>
-      </w:pPr>
-      <w:r>
-        <w:rPr>
-          <w:lang w:val="vi-VN"/>
-        </w:rPr>
-        <w:t xml:space="preserve">AND </w:t>
+        <w:ind w:left="450"/>
+        <w:rPr>
+          <w:lang w:val="vi-VN"/>
+        </w:rPr>
+      </w:pPr>
+      <w:r>
+        <w:rPr>
+          <w:lang w:val="vi-VN"/>
+        </w:rPr>
+        <w:t xml:space="preserve">OR </w:t>
+      </w:r>
+      <w:r>
+        <w:rPr>
+          <w:lang w:val="vi-VN"/>
+        </w:rPr>
+        <w:t>(</w:t>
+      </w:r>
+      <w:r>
+        <w:rPr>
+          <w:lang w:val="vi-VN"/>
+        </w:rPr>
+        <w:t xml:space="preserve">( </w:t>
+      </w:r>
+      <w:r>
+        <w:t>PATH like %(</w:t>
+      </w:r>
+      <w:r>
+        <w:t xml:space="preserve"> </w:t>
       </w:r>
       <w:r>
         <w:t>ORGANIZATION</w:t>
       </w:r>
       <w:r>
-        <w:rPr>
-          <w:lang w:val="vi-VN"/>
-        </w:rPr>
         <w:t xml:space="preserve"> </w:t>
       </w:r>
       <w:r>
-        <w:rPr>
-          <w:lang w:val="vi-VN"/>
-        </w:rPr>
-        <w:t>.</w:t>
-      </w:r>
-      <w:r>
-        <w:rPr>
-          <w:lang w:val="vi-VN"/>
-        </w:rPr>
-        <w:t>EFFECTIVE_DATE</w:t>
-      </w:r>
-      <w:r>
-        <w:rPr>
-          <w:lang w:val="vi-VN"/>
-        </w:rPr>
-        <w:t>&lt;= Ngày cuối cùng của tháng/năm đang xét</w:t>
+        <w:t xml:space="preserve">_ID của tổ chức </w:t>
+      </w:r>
+      <w:r>
+        <w:rPr>
+          <w:lang w:val="vi-VN"/>
+        </w:rPr>
+        <w:t>tương ứng</w:t>
+      </w:r>
+      <w:r>
+        <w:t>)%</w:t>
+      </w:r>
+      <w:r>
+        <w:rPr>
+          <w:lang w:val="vi-VN"/>
+        </w:rPr>
+        <w:t xml:space="preserve"> </w:t>
       </w:r>
     </w:p>
     <w:p>
       <w:pPr>
-        <w:pStyle w:val="Sothutu-1so"/>
-        <w:ind w:left="432"/>
+        <w:spacing w:line="360" w:lineRule="auto"/>
+        <w:ind w:left="450"/>
         <w:rPr>
           <w:lang w:val="vi-VN"/>
         </w:rPr>
@@ -1884,39 +1791,6 @@
           <w:lang w:val="vi-VN"/>
         </w:rPr>
         <w:t>AND</w:t>
-      </w:r>
-      <w:r>
-        <w:rPr>
-          <w:lang w:val="vi-VN"/>
-        </w:rPr>
-        <w:t xml:space="preserve"> </w:t>
-      </w:r>
-      <w:r>
-        <w:t>ORGANIZATION</w:t>
-      </w:r>
-      <w:r>
-        <w:rPr>
-          <w:lang w:val="vi-VN"/>
-        </w:rPr>
-        <w:t>.</w:t>
-      </w:r>
-      <w:r>
-        <w:rPr>
-          <w:lang w:val="vi-VN"/>
-        </w:rPr>
-        <w:t xml:space="preserve"> </w:t>
-      </w:r>
-      <w:r>
-        <w:rPr>
-          <w:lang w:val="vi-VN"/>
-        </w:rPr>
-        <w:t>EXPIRED_DATE</w:t>
-      </w:r>
-      <w:r>
-        <w:rPr>
-          <w:lang w:val="vi-VN"/>
-        </w:rPr>
-        <w:t xml:space="preserve"> &gt;= Ngày cuối cùng của tháng/năm đang xét))</w:t>
       </w:r>
     </w:p>
     <w:p>
@@ -1931,7 +1805,25 @@
         <w:rPr>
           <w:lang w:val="vi-VN"/>
         </w:rPr>
-        <w:t>AND</w:t>
+        <w:t>WORK_PROCESS</w:t>
+      </w:r>
+      <w:r>
+        <w:rPr>
+          <w:lang w:val="vi-VN"/>
+        </w:rPr>
+        <w:t>.</w:t>
+      </w:r>
+      <w:r>
+        <w:rPr>
+          <w:lang w:val="vi-VN"/>
+        </w:rPr>
+        <w:t xml:space="preserve"> EFFECTIVE_DATE </w:t>
+      </w:r>
+      <w:r>
+        <w:rPr>
+          <w:lang w:val="vi-VN"/>
+        </w:rPr>
+        <w:t>&lt; Ngày đầu tiên của Tháng hoặc Năm</w:t>
       </w:r>
     </w:p>
     <w:p>
@@ -1946,25 +1838,7 @@
         <w:rPr>
           <w:lang w:val="vi-VN"/>
         </w:rPr>
-        <w:t>WORK_PROCESS</w:t>
-      </w:r>
-      <w:r>
-        <w:rPr>
-          <w:lang w:val="vi-VN"/>
-        </w:rPr>
-        <w:t>.</w:t>
-      </w:r>
-      <w:r>
-        <w:rPr>
-          <w:lang w:val="vi-VN"/>
-        </w:rPr>
-        <w:t xml:space="preserve"> EFFECTIVE_DATE </w:t>
-      </w:r>
-      <w:r>
-        <w:rPr>
-          <w:lang w:val="vi-VN"/>
-        </w:rPr>
-        <w:t>&lt; Ngày đầu tiên của Tháng hoặc Năm</w:t>
+        <w:t>AND</w:t>
       </w:r>
     </w:p>
     <w:p>
@@ -1979,7 +1853,73 @@
         <w:rPr>
           <w:lang w:val="vi-VN"/>
         </w:rPr>
-        <w:t>AND</w:t>
+        <w:t>(</w:t>
+      </w:r>
+      <w:r>
+        <w:rPr>
+          <w:lang w:val="vi-VN"/>
+        </w:rPr>
+        <w:t>WORK_PROCESS</w:t>
+      </w:r>
+      <w:r>
+        <w:rPr>
+          <w:lang w:val="vi-VN"/>
+        </w:rPr>
+        <w:t>.</w:t>
+      </w:r>
+      <w:r>
+        <w:rPr>
+          <w:lang w:val="vi-VN"/>
+        </w:rPr>
+        <w:t>EXPIRED_DATE</w:t>
+      </w:r>
+      <w:r>
+        <w:rPr>
+          <w:lang w:val="vi-VN"/>
+        </w:rPr>
+        <w:t>&gt;= Ngày đầu tiên của Tháng hoặc Năm</w:t>
+      </w:r>
+      <w:r>
+        <w:rPr>
+          <w:lang w:val="vi-VN"/>
+        </w:rPr>
+        <w:t xml:space="preserve"> </w:t>
+      </w:r>
+      <w:r>
+        <w:rPr>
+          <w:lang w:val="vi-VN"/>
+        </w:rPr>
+        <w:t xml:space="preserve">OR </w:t>
+      </w:r>
+      <w:r>
+        <w:rPr>
+          <w:lang w:val="vi-VN"/>
+        </w:rPr>
+        <w:t>WORK_PROCESS</w:t>
+      </w:r>
+      <w:r>
+        <w:rPr>
+          <w:lang w:val="vi-VN"/>
+        </w:rPr>
+        <w:t xml:space="preserve">. </w:t>
+      </w:r>
+      <w:r>
+        <w:rPr>
+          <w:lang w:val="vi-VN"/>
+        </w:rPr>
+        <w:t>EXPIRED_DATE</w:t>
+      </w:r>
+      <w:r>
+        <w:rPr>
+          <w:lang w:val="vi-VN"/>
+        </w:rPr>
+        <w:t xml:space="preserve"> IS NULL</w:t>
+      </w:r>
+      <w:r>
+        <w:rPr>
+          <w:lang w:val="vi-VN"/>
+        </w:rPr>
+        <w:t>)</w:t>
       </w:r>
     </w:p>
     <w:p>
@@ -1994,25 +1934,7 @@
         <w:rPr>
           <w:lang w:val="vi-VN"/>
         </w:rPr>
-        <w:t>WORK_PROCESS</w:t>
-      </w:r>
-      <w:r>
-        <w:rPr>
-          <w:lang w:val="vi-VN"/>
-        </w:rPr>
-        <w:t>.</w:t>
-      </w:r>
-      <w:r>
-        <w:rPr>
-          <w:lang w:val="vi-VN"/>
-        </w:rPr>
-        <w:t>EXPIRED_DATE</w:t>
-      </w:r>
-      <w:r>
-        <w:rPr>
-          <w:lang w:val="vi-VN"/>
-        </w:rPr>
-        <w:t>&gt;= Ngày đầu tiên của Tháng hoặc Năm</w:t>
+        <w:t>AND</w:t>
       </w:r>
     </w:p>
     <w:p>
@@ -2027,143 +1949,25 @@
         <w:rPr>
           <w:lang w:val="vi-VN"/>
         </w:rPr>
-        <w:t>AND</w:t>
-      </w:r>
-    </w:p>
-    <w:p>
-      <w:pPr>
-        <w:spacing w:line="360" w:lineRule="auto"/>
-        <w:ind w:left="450"/>
-        <w:rPr>
-          <w:lang w:val="vi-VN"/>
-        </w:rPr>
-      </w:pPr>
-      <w:r>
-        <w:rPr>
-          <w:lang w:val="vi-VN"/>
-        </w:rPr>
-        <w:t xml:space="preserve">EMPLOYEE .EMPLOYEE_ID= </w:t>
-      </w:r>
-      <w:r>
-        <w:rPr>
-          <w:lang w:val="vi-VN"/>
-        </w:rPr>
-        <w:t>EMP_TYPE</w:t>
-      </w:r>
-      <w:r>
-        <w:rPr>
-          <w:lang w:val="vi-VN"/>
-        </w:rPr>
-        <w:t>_PROCESS.</w:t>
-      </w:r>
-      <w:r>
-        <w:rPr>
-          <w:lang w:val="vi-VN"/>
-        </w:rPr>
-        <w:t xml:space="preserve"> </w:t>
-      </w:r>
-      <w:r>
-        <w:rPr>
-          <w:lang w:val="vi-VN"/>
-        </w:rPr>
-        <w:t>EMPLOYEE_ID của bản ghi có:</w:t>
-      </w:r>
-    </w:p>
-    <w:p>
-      <w:pPr>
-        <w:spacing w:line="360" w:lineRule="auto"/>
-        <w:ind w:left="450"/>
-        <w:rPr>
-          <w:lang w:val="vi-VN"/>
-        </w:rPr>
-      </w:pPr>
-      <w:r>
-        <w:rPr>
-          <w:lang w:val="vi-VN"/>
-        </w:rPr>
-        <w:t>(EMP_TYPE_ID = EMP_TYPE_ID của diện đối tượng đã chọn</w:t>
-      </w:r>
-    </w:p>
-    <w:p>
-      <w:pPr>
-        <w:spacing w:line="360" w:lineRule="auto"/>
-        <w:ind w:left="450"/>
-        <w:rPr>
-          <w:lang w:val="vi-VN"/>
-        </w:rPr>
-      </w:pPr>
-      <w:r>
-        <w:rPr>
-          <w:lang w:val="vi-VN"/>
-        </w:rPr>
-        <w:lastRenderedPageBreak/>
-        <w:t>AND</w:t>
-      </w:r>
-    </w:p>
-    <w:p>
-      <w:pPr>
-        <w:spacing w:line="360" w:lineRule="auto"/>
-        <w:ind w:left="450"/>
-        <w:rPr>
-          <w:lang w:val="vi-VN"/>
-        </w:rPr>
-      </w:pPr>
-      <w:r>
-        <w:rPr>
-          <w:lang w:val="vi-VN"/>
-        </w:rPr>
-        <w:t>EMP_TYPE</w:t>
-      </w:r>
-      <w:r>
-        <w:rPr>
-          <w:lang w:val="vi-VN"/>
-        </w:rPr>
-        <w:t>_PROCESS.</w:t>
-      </w:r>
-      <w:r>
-        <w:rPr>
-          <w:lang w:val="vi-VN"/>
-        </w:rPr>
-        <w:t xml:space="preserve"> EFFECTIVE_DATE</w:t>
-      </w:r>
-      <w:r>
-        <w:rPr>
-          <w:lang w:val="vi-VN"/>
-        </w:rPr>
-        <w:t>&lt; Ngày đầu tiên của Tháng hoặc Năm</w:t>
-      </w:r>
-    </w:p>
-    <w:p>
-      <w:pPr>
-        <w:spacing w:line="360" w:lineRule="auto"/>
-        <w:ind w:left="450"/>
-        <w:rPr>
-          <w:lang w:val="vi-VN"/>
-        </w:rPr>
-      </w:pPr>
-      <w:r>
-        <w:rPr>
-          <w:lang w:val="vi-VN"/>
-        </w:rPr>
-        <w:t>EMP_TYPE</w:t>
-      </w:r>
-      <w:r>
-        <w:rPr>
-          <w:lang w:val="vi-VN"/>
-        </w:rPr>
-        <w:t>_PROCESS.</w:t>
-      </w:r>
-      <w:r>
-        <w:rPr>
-          <w:lang w:val="vi-VN"/>
-        </w:rPr>
-        <w:t xml:space="preserve"> EXPIRED_DATE</w:t>
-      </w:r>
-      <w:r>
-        <w:rPr>
-          <w:lang w:val="vi-VN"/>
-        </w:rPr>
-        <w:t>&gt;= Ngày đầu tiên của Tháng hoặc Năm)</w:t>
+        <w:t>WORK_PROCESS</w:t>
+      </w:r>
+      <w:r>
+        <w:rPr>
+          <w:lang w:val="vi-VN"/>
+        </w:rPr>
+        <w:t>. EMP_TYPE_ID</w:t>
+      </w:r>
+      <w:r>
+        <w:rPr>
+          <w:lang w:val="vi-VN"/>
+        </w:rPr>
+        <w:t xml:space="preserve">  </w:t>
+      </w:r>
+      <w:r>
+        <w:rPr>
+          <w:lang w:val="vi-VN"/>
+        </w:rPr>
+        <w:t>= Diện đối tượng đã chọn</w:t>
       </w:r>
     </w:p>
     <w:p>
@@ -2258,91 +2062,50 @@
     </w:p>
     <w:p>
       <w:pPr>
-        <w:pStyle w:val="Sothutu-1so"/>
-        <w:ind w:left="90"/>
-        <w:rPr>
-          <w:lang w:val="vi-VN"/>
-        </w:rPr>
-      </w:pPr>
-      <w:r>
-        <w:rPr>
-          <w:lang w:val="vi-VN"/>
-        </w:rPr>
-        <w:t xml:space="preserve">     </w:t>
-      </w:r>
-      <w:r>
-        <w:rPr>
-          <w:lang w:val="vi-VN"/>
-        </w:rPr>
-        <w:t xml:space="preserve">AND </w:t>
-      </w:r>
-      <w:r>
-        <w:t>ORGANIZATION</w:t>
-      </w:r>
-      <w:r>
-        <w:rPr>
-          <w:lang w:val="vi-VN"/>
-        </w:rPr>
-        <w:t xml:space="preserve"> </w:t>
-      </w:r>
-      <w:r>
-        <w:rPr>
-          <w:lang w:val="vi-VN"/>
-        </w:rPr>
-        <w:t>.</w:t>
-      </w:r>
-      <w:r>
-        <w:rPr>
-          <w:lang w:val="vi-VN"/>
-        </w:rPr>
-        <w:t>EFFECTIVE_DATE</w:t>
-      </w:r>
-      <w:r>
-        <w:rPr>
-          <w:lang w:val="vi-VN"/>
-        </w:rPr>
-        <w:t>&lt;= Ngày cuối cùng của tháng/năm đang xét</w:t>
+        <w:spacing w:line="360" w:lineRule="auto"/>
+        <w:ind w:left="450"/>
+        <w:rPr>
+          <w:lang w:val="vi-VN"/>
+        </w:rPr>
+      </w:pPr>
+      <w:r>
+        <w:rPr>
+          <w:lang w:val="vi-VN"/>
+        </w:rPr>
+        <w:t>AND</w:t>
       </w:r>
     </w:p>
     <w:p>
       <w:pPr>
-        <w:pStyle w:val="Sothutu-1so"/>
-        <w:rPr>
-          <w:lang w:val="vi-VN"/>
-        </w:rPr>
-      </w:pPr>
-      <w:r>
-        <w:rPr>
-          <w:lang w:val="vi-VN"/>
-        </w:rPr>
-        <w:t xml:space="preserve">      </w:t>
-      </w:r>
-      <w:r>
-        <w:rPr>
-          <w:lang w:val="vi-VN"/>
-        </w:rPr>
-        <w:t xml:space="preserve">AND </w:t>
-      </w:r>
-      <w:r>
-        <w:t>ORGANIZATION</w:t>
-      </w:r>
-      <w:r>
-        <w:rPr>
-          <w:lang w:val="vi-VN"/>
-        </w:rPr>
-        <w:t xml:space="preserve">. </w:t>
-      </w:r>
-      <w:r>
-        <w:rPr>
-          <w:lang w:val="vi-VN"/>
-        </w:rPr>
-        <w:t>EXPIRED_DATE</w:t>
-      </w:r>
-      <w:r>
-        <w:rPr>
-          <w:lang w:val="vi-VN"/>
-        </w:rPr>
-        <w:t xml:space="preserve"> &gt;= Ngày cuối cùng của tháng/năm đang xét))</w:t>
+        <w:spacing w:line="360" w:lineRule="auto"/>
+        <w:ind w:left="450"/>
+        <w:rPr>
+          <w:lang w:val="vi-VN"/>
+        </w:rPr>
+      </w:pPr>
+      <w:r>
+        <w:rPr>
+          <w:lang w:val="vi-VN"/>
+        </w:rPr>
+        <w:t>WORK_PROCESS</w:t>
+      </w:r>
+      <w:r>
+        <w:rPr>
+          <w:lang w:val="vi-VN"/>
+        </w:rPr>
+        <w:t>.</w:t>
+      </w:r>
+      <w:r>
+        <w:rPr>
+          <w:lang w:val="vi-VN"/>
+        </w:rPr>
+        <w:t xml:space="preserve"> EFFECTIVE_DATE </w:t>
+      </w:r>
+      <w:r>
+        <w:rPr>
+          <w:lang w:val="vi-VN"/>
+        </w:rPr>
+        <w:t xml:space="preserve"> BETWEEN (Ngày đầu tiên của Tháng hoặc Năm, Ngày cuối cùng của Tháng hoặc năm)</w:t>
       </w:r>
     </w:p>
     <w:p>
@@ -2372,175 +2135,14 @@
         <w:rPr>
           <w:lang w:val="vi-VN"/>
         </w:rPr>
+        <w:lastRenderedPageBreak/>
         <w:t>WORK_PROCESS</w:t>
       </w:r>
       <w:r>
         <w:rPr>
           <w:lang w:val="vi-VN"/>
         </w:rPr>
-        <w:t>.</w:t>
-      </w:r>
-      <w:r>
-        <w:rPr>
-          <w:lang w:val="vi-VN"/>
-        </w:rPr>
-        <w:t xml:space="preserve"> EFFECTIVE_DATE </w:t>
-      </w:r>
-      <w:r>
-        <w:rPr>
-          <w:lang w:val="vi-VN"/>
-        </w:rPr>
-        <w:t xml:space="preserve"> BETWEEN (Ngày đầu tiên của Tháng hoặc Năm, Ngày cuối cùng của Tháng hoặc năm)</w:t>
-      </w:r>
-    </w:p>
-    <w:p>
-      <w:pPr>
-        <w:spacing w:line="360" w:lineRule="auto"/>
-        <w:ind w:left="450"/>
-        <w:rPr>
-          <w:lang w:val="vi-VN"/>
-        </w:rPr>
-      </w:pPr>
-      <w:r>
-        <w:rPr>
-          <w:lang w:val="vi-VN"/>
-        </w:rPr>
-        <w:t>AND</w:t>
-      </w:r>
-    </w:p>
-    <w:p>
-      <w:pPr>
-        <w:spacing w:line="360" w:lineRule="auto"/>
-        <w:ind w:left="450"/>
-        <w:rPr>
-          <w:lang w:val="vi-VN"/>
-        </w:rPr>
-      </w:pPr>
-      <w:r>
-        <w:rPr>
-          <w:lang w:val="vi-VN"/>
-        </w:rPr>
-        <w:t xml:space="preserve">EMPLOYEE .EMPLOYEE_ID= </w:t>
-      </w:r>
-      <w:r>
-        <w:rPr>
-          <w:lang w:val="vi-VN"/>
-        </w:rPr>
-        <w:t>EMP_TYPE</w:t>
-      </w:r>
-      <w:r>
-        <w:rPr>
-          <w:lang w:val="vi-VN"/>
-        </w:rPr>
-        <w:t>_PROCESS.</w:t>
-      </w:r>
-      <w:r>
-        <w:rPr>
-          <w:lang w:val="vi-VN"/>
-        </w:rPr>
-        <w:t xml:space="preserve"> </w:t>
-      </w:r>
-      <w:r>
-        <w:rPr>
-          <w:lang w:val="vi-VN"/>
-        </w:rPr>
-        <w:t>EMPLOYEE_ID của bản ghi có:</w:t>
-      </w:r>
-    </w:p>
-    <w:p>
-      <w:pPr>
-        <w:spacing w:line="360" w:lineRule="auto"/>
-        <w:ind w:left="450"/>
-        <w:rPr>
-          <w:lang w:val="vi-VN"/>
-        </w:rPr>
-      </w:pPr>
-      <w:r>
-        <w:rPr>
-          <w:lang w:val="vi-VN"/>
-        </w:rPr>
-        <w:t>(EMP_TYPE_ID = EMP_TYPE_ID của diện đối tượng đã chọn</w:t>
-      </w:r>
-    </w:p>
-    <w:p>
-      <w:pPr>
-        <w:spacing w:line="360" w:lineRule="auto"/>
-        <w:ind w:left="450"/>
-        <w:rPr>
-          <w:lang w:val="vi-VN"/>
-        </w:rPr>
-      </w:pPr>
-      <w:r>
-        <w:rPr>
-          <w:lang w:val="vi-VN"/>
-        </w:rPr>
-        <w:t>AND</w:t>
-      </w:r>
-    </w:p>
-    <w:p>
-      <w:pPr>
-        <w:spacing w:line="360" w:lineRule="auto"/>
-        <w:ind w:left="450"/>
-        <w:rPr>
-          <w:lang w:val="vi-VN"/>
-        </w:rPr>
-      </w:pPr>
-      <w:r>
-        <w:rPr>
-          <w:lang w:val="vi-VN"/>
-        </w:rPr>
-        <w:t>EMP_TYPE</w:t>
-      </w:r>
-      <w:r>
-        <w:rPr>
-          <w:lang w:val="vi-VN"/>
-        </w:rPr>
-        <w:t>_PROCESS.</w:t>
-      </w:r>
-      <w:r>
-        <w:rPr>
-          <w:lang w:val="vi-VN"/>
-        </w:rPr>
-        <w:t xml:space="preserve"> EFFECTIVE_DATE</w:t>
-      </w:r>
-      <w:r>
-        <w:rPr>
-          <w:lang w:val="vi-VN"/>
-        </w:rPr>
-        <w:t>&lt;=Ngày cuối cùng của Tháng hoặc Năm</w:t>
-      </w:r>
-    </w:p>
-    <w:p>
-      <w:pPr>
-        <w:spacing w:line="360" w:lineRule="auto"/>
-        <w:ind w:left="450"/>
-        <w:rPr>
-          <w:lang w:val="vi-VN"/>
-        </w:rPr>
-      </w:pPr>
-      <w:r>
-        <w:rPr>
-          <w:lang w:val="vi-VN"/>
-        </w:rPr>
-        <w:t>EMP_TYPE</w:t>
-      </w:r>
-      <w:r>
-        <w:rPr>
-          <w:lang w:val="vi-VN"/>
-        </w:rPr>
-        <w:t>_PROCESS.</w:t>
-      </w:r>
-      <w:r>
-        <w:rPr>
-          <w:lang w:val="vi-VN"/>
-        </w:rPr>
-        <w:t xml:space="preserve"> EXPIRED_DATE</w:t>
-      </w:r>
-      <w:r>
-        <w:rPr>
-          <w:lang w:val="vi-VN"/>
-        </w:rPr>
-        <w:t>&gt;= Ngày đầu tiên của Tháng hoặc Năm)</w:t>
+        <w:t>. EMP_TYPE_ID   = Diện đối tượng đã chọn</w:t>
       </w:r>
     </w:p>
     <w:p>
@@ -2647,7 +2249,7 @@
     </w:p>
     <w:p>
       <w:pPr>
-        <w:pStyle w:val="Sothutu-1so"/>
+        <w:spacing w:line="360" w:lineRule="auto"/>
         <w:ind w:left="450"/>
         <w:rPr>
           <w:lang w:val="vi-VN"/>
@@ -2657,75 +2259,46 @@
         <w:rPr>
           <w:lang w:val="vi-VN"/>
         </w:rPr>
-        <w:t xml:space="preserve">AND </w:t>
-      </w:r>
-      <w:r>
-        <w:t>ORGANIZATION</w:t>
-      </w:r>
-      <w:r>
-        <w:rPr>
-          <w:lang w:val="vi-VN"/>
-        </w:rPr>
-        <w:t xml:space="preserve"> </w:t>
-      </w:r>
-      <w:r>
-        <w:rPr>
-          <w:lang w:val="vi-VN"/>
-        </w:rPr>
-        <w:t>.</w:t>
-      </w:r>
-      <w:r>
-        <w:rPr>
-          <w:lang w:val="vi-VN"/>
-        </w:rPr>
-        <w:t>EFFECTIVE_DATE</w:t>
-      </w:r>
-      <w:r>
-        <w:rPr>
-          <w:lang w:val="vi-VN"/>
-        </w:rPr>
-        <w:t>&lt;= Ngày cuối cùng của tháng/năm đang xét</w:t>
+        <w:t>AND</w:t>
       </w:r>
     </w:p>
     <w:p>
       <w:pPr>
-        <w:pStyle w:val="Sothutu-1so"/>
-        <w:rPr>
-          <w:lang w:val="vi-VN"/>
-        </w:rPr>
-      </w:pPr>
-      <w:r>
-        <w:rPr>
-          <w:lang w:val="vi-VN"/>
-        </w:rPr>
-        <w:t xml:space="preserve">      </w:t>
-      </w:r>
-      <w:r>
-        <w:rPr>
-          <w:lang w:val="vi-VN"/>
-        </w:rPr>
-        <w:t xml:space="preserve"> AND </w:t>
-      </w:r>
-      <w:r>
-        <w:t>ORGANIZATION</w:t>
-      </w:r>
-      <w:r>
-        <w:rPr>
-          <w:lang w:val="vi-VN"/>
-        </w:rPr>
-        <w:t xml:space="preserve">. </w:t>
-      </w:r>
-      <w:r>
-        <w:rPr>
-          <w:lang w:val="vi-VN"/>
-        </w:rPr>
-        <w:t>EXPIRED_DATE</w:t>
-      </w:r>
-      <w:r>
-        <w:rPr>
-          <w:lang w:val="vi-VN"/>
-        </w:rPr>
-        <w:t xml:space="preserve"> &gt;= Ngày cuối cùng của tháng/năm đang xét))</w:t>
+        <w:spacing w:line="360" w:lineRule="auto"/>
+        <w:ind w:left="450"/>
+        <w:rPr>
+          <w:lang w:val="vi-VN"/>
+        </w:rPr>
+      </w:pPr>
+      <w:r>
+        <w:rPr>
+          <w:lang w:val="vi-VN"/>
+        </w:rPr>
+        <w:t>WORK_PROCESS</w:t>
+      </w:r>
+      <w:r>
+        <w:rPr>
+          <w:lang w:val="vi-VN"/>
+        </w:rPr>
+        <w:t>.</w:t>
+      </w:r>
+      <w:r>
+        <w:rPr>
+          <w:lang w:val="vi-VN"/>
+        </w:rPr>
+        <w:t xml:space="preserve"> </w:t>
+      </w:r>
+      <w:r>
+        <w:rPr>
+          <w:lang w:val="vi-VN"/>
+        </w:rPr>
+        <w:t xml:space="preserve">EXPIRED_DATE </w:t>
+      </w:r>
+      <w:r>
+        <w:rPr>
+          <w:lang w:val="vi-VN"/>
+        </w:rPr>
+        <w:t>BETWEEN (Ngày đầu tiên của Tháng hoặc Năm, Ngày cuối cùng của Tháng hoặc năm)</w:t>
       </w:r>
     </w:p>
     <w:p>
@@ -2742,6 +2315,8 @@
         </w:rPr>
         <w:t>AND</w:t>
       </w:r>
+      <w:bookmarkStart w:id="3" w:name="_GoBack"/>
+      <w:bookmarkEnd w:id="3"/>
     </w:p>
     <w:p>
       <w:pPr>
@@ -2761,176 +2336,7 @@
         <w:rPr>
           <w:lang w:val="vi-VN"/>
         </w:rPr>
-        <w:t>.</w:t>
-      </w:r>
-      <w:r>
-        <w:rPr>
-          <w:lang w:val="vi-VN"/>
-        </w:rPr>
-        <w:t xml:space="preserve"> </w:t>
-      </w:r>
-      <w:r>
-        <w:rPr>
-          <w:lang w:val="vi-VN"/>
-        </w:rPr>
-        <w:t xml:space="preserve">EXPIRED_DATE </w:t>
-      </w:r>
-      <w:r>
-        <w:rPr>
-          <w:lang w:val="vi-VN"/>
-        </w:rPr>
-        <w:t>BETWEEN (Ngày đầu tiên của Tháng hoặc Năm, Ngày cuối cùng của Tháng hoặc năm)</w:t>
-      </w:r>
-    </w:p>
-    <w:p>
-      <w:pPr>
-        <w:spacing w:line="360" w:lineRule="auto"/>
-        <w:ind w:left="450"/>
-        <w:rPr>
-          <w:lang w:val="vi-VN"/>
-        </w:rPr>
-      </w:pPr>
-      <w:r>
-        <w:rPr>
-          <w:lang w:val="vi-VN"/>
-        </w:rPr>
-        <w:t>AND</w:t>
-      </w:r>
-    </w:p>
-    <w:p>
-      <w:pPr>
-        <w:spacing w:line="360" w:lineRule="auto"/>
-        <w:ind w:left="450"/>
-        <w:rPr>
-          <w:lang w:val="vi-VN"/>
-        </w:rPr>
-      </w:pPr>
-      <w:r>
-        <w:rPr>
-          <w:lang w:val="vi-VN"/>
-        </w:rPr>
-        <w:t xml:space="preserve">EMPLOYEE .EMPLOYEE_ID= </w:t>
-      </w:r>
-      <w:r>
-        <w:rPr>
-          <w:lang w:val="vi-VN"/>
-        </w:rPr>
-        <w:t>EMP_TYPE</w:t>
-      </w:r>
-      <w:r>
-        <w:rPr>
-          <w:lang w:val="vi-VN"/>
-        </w:rPr>
-        <w:t>_PROCESS.</w:t>
-      </w:r>
-      <w:r>
-        <w:rPr>
-          <w:lang w:val="vi-VN"/>
-        </w:rPr>
-        <w:t xml:space="preserve"> </w:t>
-      </w:r>
-      <w:r>
-        <w:rPr>
-          <w:lang w:val="vi-VN"/>
-        </w:rPr>
-        <w:t>EMPLOYEE_ID của bản ghi có:</w:t>
-      </w:r>
-    </w:p>
-    <w:p>
-      <w:pPr>
-        <w:spacing w:line="360" w:lineRule="auto"/>
-        <w:ind w:left="450"/>
-        <w:rPr>
-          <w:lang w:val="vi-VN"/>
-        </w:rPr>
-      </w:pPr>
-      <w:r>
-        <w:rPr>
-          <w:lang w:val="vi-VN"/>
-        </w:rPr>
-        <w:lastRenderedPageBreak/>
-        <w:t>(EMP_TYPE_ID = EMP_TYPE_ID của diện đối tượng đã chọn</w:t>
-      </w:r>
-    </w:p>
-    <w:p>
-      <w:pPr>
-        <w:spacing w:line="360" w:lineRule="auto"/>
-        <w:ind w:left="450"/>
-        <w:rPr>
-          <w:lang w:val="vi-VN"/>
-        </w:rPr>
-      </w:pPr>
-      <w:r>
-        <w:rPr>
-          <w:lang w:val="vi-VN"/>
-        </w:rPr>
-        <w:t>AND</w:t>
-      </w:r>
-    </w:p>
-    <w:p>
-      <w:pPr>
-        <w:spacing w:line="360" w:lineRule="auto"/>
-        <w:ind w:left="450"/>
-        <w:rPr>
-          <w:lang w:val="vi-VN"/>
-        </w:rPr>
-      </w:pPr>
-      <w:r>
-        <w:rPr>
-          <w:lang w:val="vi-VN"/>
-        </w:rPr>
-        <w:t>EMP_TYPE</w:t>
-      </w:r>
-      <w:r>
-        <w:rPr>
-          <w:lang w:val="vi-VN"/>
-        </w:rPr>
-        <w:t>_PROCESS.</w:t>
-      </w:r>
-      <w:r>
-        <w:rPr>
-          <w:lang w:val="vi-VN"/>
-        </w:rPr>
-        <w:t xml:space="preserve"> EFFECTIVE_DATE</w:t>
-      </w:r>
-      <w:r>
-        <w:rPr>
-          <w:lang w:val="vi-VN"/>
-        </w:rPr>
-        <w:t>&lt;=Ngày cuối cùng của Tháng hoặc Năm</w:t>
-      </w:r>
-    </w:p>
-    <w:p>
-      <w:pPr>
-        <w:spacing w:line="360" w:lineRule="auto"/>
-        <w:ind w:left="450"/>
-        <w:rPr>
-          <w:lang w:val="vi-VN"/>
-        </w:rPr>
-      </w:pPr>
-      <w:r>
-        <w:rPr>
-          <w:lang w:val="vi-VN"/>
-        </w:rPr>
-        <w:t>EMP_TYPE</w:t>
-      </w:r>
-      <w:r>
-        <w:rPr>
-          <w:lang w:val="vi-VN"/>
-        </w:rPr>
-        <w:t>_PROCESS.</w:t>
-      </w:r>
-      <w:r>
-        <w:rPr>
-          <w:lang w:val="vi-VN"/>
-        </w:rPr>
-        <w:t xml:space="preserve"> EXPIRED_DATE</w:t>
-      </w:r>
-      <w:r>
-        <w:rPr>
-          <w:lang w:val="vi-VN"/>
-        </w:rPr>
-        <w:t>&gt;= Ngày đầu tiên của Tháng hoặc Năm)</w:t>
+        <w:t>. EMP_TYPE_ID   = Diện đối tượng đã chọn</w:t>
       </w:r>
     </w:p>
     <w:p>
@@ -3872,6 +3278,7 @@
   </w:style>
   <w:style w:type="character" w:customStyle="1" w:styleId="Heading1Char">
     <w:name w:val="Heading 1 Char"/>
+    <w:aliases w:val="H1 Char,Heading 1(Report Only) Char,Chapter Char,Heading 1(Report Only)1 Char,Chapter1 Char"/>
     <w:basedOn w:val="DefaultParagraphFont"/>
     <w:link w:val="Heading1"/>
     <w:rsid w:val="00D672B7"/>
@@ -3888,6 +3295,7 @@
   </w:style>
   <w:style w:type="character" w:customStyle="1" w:styleId="Heading2Char">
     <w:name w:val="Heading 2 Char"/>
+    <w:aliases w:val="l2 Char,H2 Char,h21 Char,HD2 Char"/>
     <w:basedOn w:val="DefaultParagraphFont"/>
     <w:link w:val="Heading2"/>
     <w:rsid w:val="00D672B7"/>
@@ -3917,6 +3325,7 @@
   </w:style>
   <w:style w:type="character" w:customStyle="1" w:styleId="Heading4Char">
     <w:name w:val="Heading 4 Char"/>
+    <w:aliases w:val="h4 Char,h41 Char"/>
     <w:basedOn w:val="DefaultParagraphFont"/>
     <w:link w:val="Heading4"/>
     <w:rsid w:val="00D672B7"/>
@@ -4011,6 +3420,17 @@
       <w:szCs w:val="26"/>
       <w:lang w:val="en-US"/>
     </w:rPr>
+  </w:style>
+  <w:style w:type="paragraph" w:styleId="ListParagraph">
+    <w:name w:val="List Paragraph"/>
+    <w:basedOn w:val="Normal"/>
+    <w:uiPriority w:val="34"/>
+    <w:qFormat/>
+    <w:rsid w:val="003F4B3C"/>
+    <w:pPr>
+      <w:ind w:left="720"/>
+      <w:contextualSpacing/>
+    </w:pPr>
   </w:style>
 </w:styles>
 </file>
@@ -4274,4 +3694,16 @@
     </a:ext>
   </a:extLst>
 </a:theme>
+</file>
+
+<file path=customXml/item1.xml><?xml version="1.0" encoding="utf-8"?>
+<b:Sources xmlns:b="http://schemas.openxmlformats.org/officeDocument/2006/bibliography" xmlns="http://schemas.openxmlformats.org/officeDocument/2006/bibliography" SelectedStyle="\APASixthEditionOfficeOnline.xsl" StyleName="APA" Version="6"/>
+</file>
+
+<file path=customXml/itemProps1.xml><?xml version="1.0" encoding="utf-8"?>
+<ds:datastoreItem xmlns:ds="http://schemas.openxmlformats.org/officeDocument/2006/customXml" ds:itemID="{3E0D3477-D2B7-4ED4-869A-33C5046F2EA9}">
+  <ds:schemaRefs>
+    <ds:schemaRef ds:uri="http://schemas.openxmlformats.org/officeDocument/2006/bibliography"/>
+  </ds:schemaRefs>
+</ds:datastoreItem>
 </file>
</xml_diff>